<commit_message>
content final touches and radium textarea
</commit_message>
<xml_diff>
--- a/public/CV.docx
+++ b/public/CV.docx
@@ -81,17 +81,9 @@
           <w:szCs w:val="24"/>
           <w:rtl w:val="0"/>
         </w:rPr>
-        <w:t xml:space="preserve">0</w:t>
-      </w:r>
-      <w:r>
-        <w:rPr>
-          <w:sz w:val="24"/>
-          <w:szCs w:val="24"/>
-          <w:rtl w:val="0"/>
-        </w:rPr>
-        <w:t xml:space="preserve">50-640-8540    |    </w:t>
-      </w:r>
-      <w:hyperlink r:id="rId6">
+        <w:t xml:space="preserve">050-640-8540    |    </w:t>
+      </w:r>
+      <w:hyperlink r:id="rId7">
         <w:r>
           <w:rPr>
             <w:color w:val="1155cc"/>
@@ -120,7 +112,7 @@
         </w:rPr>
         <w:t xml:space="preserve"> </w:t>
       </w:r>
-      <w:hyperlink r:id="rId7">
+      <w:hyperlink r:id="rId8">
         <w:r>
           <w:rPr>
             <w:color w:val="1155cc"/>
@@ -196,7 +188,7 @@
       <w:pPr>
         <w:numPr>
           <w:ilvl w:val="0"/>
-          <w:numId w:val="1"/>
+          <w:numId w:val="3"/>
         </w:numPr>
         <w:ind w:left="720" w:right="-570" w:hanging="360"/>
         <w:rPr>
@@ -215,9 +207,9 @@
       <w:pPr>
         <w:numPr>
           <w:ilvl w:val="0"/>
-          <w:numId w:val="1"/>
-        </w:numPr>
-        <w:spacing w:after="0" w:afterAutospacing="0"/>
+          <w:numId w:val="3"/>
+        </w:numPr>
+        <w:spacing w:after="0" w:lineRule="auto"/>
         <w:ind w:left="720" w:right="-570" w:hanging="360"/>
         <w:rPr>
           <w:b w:val="1"/>
@@ -272,10 +264,10 @@
       <w:pPr>
         <w:numPr>
           <w:ilvl w:val="0"/>
-          <w:numId w:val="1"/>
+          <w:numId w:val="3"/>
         </w:numPr>
         <w:shd w:fill="ffffff" w:val="clear"/>
-        <w:spacing w:after="0" w:afterAutospacing="0" w:before="0" w:beforeAutospacing="0" w:lineRule="auto"/>
+        <w:spacing w:after="0" w:before="0" w:lineRule="auto"/>
         <w:ind w:left="720" w:hanging="360"/>
         <w:rPr>
           <w:rFonts w:ascii="Roboto" w:cs="Roboto" w:eastAsia="Roboto" w:hAnsi="Roboto"/>
@@ -384,15 +376,20 @@
         </w:rPr>
         <w:t xml:space="preserve">Headless UI.</w:t>
       </w:r>
-    </w:p>
-    <w:p>
-      <w:pPr>
-        <w:numPr>
-          <w:ilvl w:val="0"/>
-          <w:numId w:val="1"/>
+      <w:r>
+        <w:rPr>
+          <w:rtl w:val="0"/>
+        </w:rPr>
+      </w:r>
+    </w:p>
+    <w:p>
+      <w:pPr>
+        <w:numPr>
+          <w:ilvl w:val="0"/>
+          <w:numId w:val="3"/>
         </w:numPr>
         <w:shd w:fill="ffffff" w:val="clear"/>
-        <w:spacing w:after="0" w:afterAutospacing="0" w:before="0" w:beforeAutospacing="0" w:lineRule="auto"/>
+        <w:spacing w:after="0" w:before="0" w:lineRule="auto"/>
         <w:ind w:left="720" w:hanging="360"/>
         <w:rPr>
           <w:rFonts w:ascii="Roboto" w:cs="Roboto" w:eastAsia="Roboto" w:hAnsi="Roboto"/>
@@ -475,20 +472,15 @@
         </w:rPr>
         <w:t xml:space="preserve">.</w:t>
       </w:r>
-      <w:r>
-        <w:rPr>
-          <w:rtl w:val="0"/>
-        </w:rPr>
-      </w:r>
-    </w:p>
-    <w:p>
-      <w:pPr>
-        <w:numPr>
-          <w:ilvl w:val="0"/>
-          <w:numId w:val="1"/>
+    </w:p>
+    <w:p>
+      <w:pPr>
+        <w:numPr>
+          <w:ilvl w:val="0"/>
+          <w:numId w:val="3"/>
         </w:numPr>
         <w:shd w:fill="ffffff" w:val="clear"/>
-        <w:spacing w:after="0" w:afterAutospacing="0" w:before="0" w:beforeAutospacing="0" w:lineRule="auto"/>
+        <w:spacing w:after="0" w:before="0" w:lineRule="auto"/>
         <w:ind w:left="720" w:hanging="360"/>
         <w:rPr>
           <w:rFonts w:ascii="Roboto" w:cs="Roboto" w:eastAsia="Roboto" w:hAnsi="Roboto"/>
@@ -512,15 +504,20 @@
         </w:rPr>
         <w:t xml:space="preserve">Microservices Architecture</w:t>
       </w:r>
-    </w:p>
-    <w:p>
-      <w:pPr>
-        <w:numPr>
-          <w:ilvl w:val="0"/>
-          <w:numId w:val="1"/>
+      <w:r>
+        <w:rPr>
+          <w:rtl w:val="0"/>
+        </w:rPr>
+      </w:r>
+    </w:p>
+    <w:p>
+      <w:pPr>
+        <w:numPr>
+          <w:ilvl w:val="0"/>
+          <w:numId w:val="3"/>
         </w:numPr>
         <w:shd w:fill="ffffff" w:val="clear"/>
-        <w:spacing w:after="0" w:afterAutospacing="0" w:before="0" w:beforeAutospacing="0" w:lineRule="auto"/>
+        <w:spacing w:after="0" w:before="0" w:lineRule="auto"/>
         <w:ind w:left="720" w:hanging="360"/>
         <w:rPr>
           <w:rFonts w:ascii="Roboto" w:cs="Roboto" w:eastAsia="Roboto" w:hAnsi="Roboto"/>
@@ -543,15 +540,20 @@
         </w:rPr>
         <w:t xml:space="preserve">RESTful API's</w:t>
       </w:r>
-    </w:p>
-    <w:p>
-      <w:pPr>
-        <w:numPr>
-          <w:ilvl w:val="0"/>
-          <w:numId w:val="1"/>
+      <w:r>
+        <w:rPr>
+          <w:rtl w:val="0"/>
+        </w:rPr>
+      </w:r>
+    </w:p>
+    <w:p>
+      <w:pPr>
+        <w:numPr>
+          <w:ilvl w:val="0"/>
+          <w:numId w:val="3"/>
         </w:numPr>
         <w:shd w:fill="ffffff" w:val="clear"/>
-        <w:spacing w:after="0" w:afterAutospacing="0" w:before="0" w:beforeAutospacing="0" w:lineRule="auto"/>
+        <w:spacing w:after="0" w:before="0" w:lineRule="auto"/>
         <w:ind w:left="720" w:hanging="360"/>
         <w:rPr>
           <w:rFonts w:ascii="Roboto" w:cs="Roboto" w:eastAsia="Roboto" w:hAnsi="Roboto"/>
@@ -649,10 +651,10 @@
       <w:pPr>
         <w:numPr>
           <w:ilvl w:val="0"/>
-          <w:numId w:val="1"/>
+          <w:numId w:val="3"/>
         </w:numPr>
         <w:shd w:fill="ffffff" w:val="clear"/>
-        <w:spacing w:after="0" w:afterAutospacing="0" w:before="0" w:beforeAutospacing="0" w:lineRule="auto"/>
+        <w:spacing w:after="0" w:before="0" w:lineRule="auto"/>
         <w:ind w:left="720" w:hanging="360"/>
         <w:rPr>
           <w:rFonts w:ascii="Roboto" w:cs="Roboto" w:eastAsia="Roboto" w:hAnsi="Roboto"/>
@@ -702,10 +704,10 @@
       <w:pPr>
         <w:numPr>
           <w:ilvl w:val="0"/>
-          <w:numId w:val="1"/>
+          <w:numId w:val="3"/>
         </w:numPr>
         <w:shd w:fill="ffffff" w:val="clear"/>
-        <w:spacing w:after="0" w:afterAutospacing="0" w:before="0" w:beforeAutospacing="0" w:lineRule="auto"/>
+        <w:spacing w:after="0" w:before="0" w:lineRule="auto"/>
         <w:ind w:left="720" w:hanging="360"/>
         <w:rPr/>
       </w:pPr>
@@ -733,7 +735,7 @@
       <w:pPr>
         <w:numPr>
           <w:ilvl w:val="0"/>
-          <w:numId w:val="1"/>
+          <w:numId w:val="3"/>
         </w:numPr>
         <w:ind w:left="720" w:hanging="360"/>
         <w:rPr/>
@@ -749,7 +751,7 @@
       <w:pPr>
         <w:numPr>
           <w:ilvl w:val="0"/>
-          <w:numId w:val="1"/>
+          <w:numId w:val="3"/>
         </w:numPr>
         <w:ind w:left="720" w:hanging="360"/>
         <w:rPr/>
@@ -804,7 +806,7 @@
       <w:pPr>
         <w:numPr>
           <w:ilvl w:val="0"/>
-          <w:numId w:val="1"/>
+          <w:numId w:val="3"/>
         </w:numPr>
         <w:ind w:left="720" w:hanging="360"/>
         <w:rPr/>
@@ -832,7 +834,7 @@
       <w:pPr>
         <w:numPr>
           <w:ilvl w:val="0"/>
-          <w:numId w:val="1"/>
+          <w:numId w:val="3"/>
         </w:numPr>
         <w:spacing w:after="200" w:lineRule="auto"/>
         <w:ind w:left="720" w:hanging="360"/>
@@ -895,7 +897,7 @@
       <w:pPr>
         <w:numPr>
           <w:ilvl w:val="0"/>
-          <w:numId w:val="3"/>
+          <w:numId w:val="5"/>
         </w:numPr>
         <w:ind w:left="720" w:hanging="360"/>
         <w:rPr>
@@ -973,12 +975,17 @@
         </w:rPr>
         <w:t xml:space="preserve"> for the successful execution of a groundbreaking project. </w:t>
       </w:r>
-    </w:p>
-    <w:p>
-      <w:pPr>
-        <w:numPr>
-          <w:ilvl w:val="0"/>
-          <w:numId w:val="3"/>
+      <w:r>
+        <w:rPr>
+          <w:rtl w:val="0"/>
+        </w:rPr>
+      </w:r>
+    </w:p>
+    <w:p>
+      <w:pPr>
+        <w:numPr>
+          <w:ilvl w:val="0"/>
+          <w:numId w:val="5"/>
         </w:numPr>
         <w:ind w:left="720" w:hanging="360"/>
         <w:rPr>
@@ -1031,12 +1038,17 @@
         </w:rPr>
         <w:t xml:space="preserve">OpenShift Container Platform. </w:t>
       </w:r>
-    </w:p>
-    <w:p>
-      <w:pPr>
-        <w:numPr>
-          <w:ilvl w:val="0"/>
-          <w:numId w:val="3"/>
+      <w:r>
+        <w:rPr>
+          <w:rtl w:val="0"/>
+        </w:rPr>
+      </w:r>
+    </w:p>
+    <w:p>
+      <w:pPr>
+        <w:numPr>
+          <w:ilvl w:val="0"/>
+          <w:numId w:val="5"/>
         </w:numPr>
         <w:ind w:left="720" w:hanging="360"/>
         <w:rPr>
@@ -1101,12 +1113,17 @@
         </w:rPr>
         <w:t xml:space="preserve"> for testing and invoking endpoints. </w:t>
       </w:r>
-    </w:p>
-    <w:p>
-      <w:pPr>
-        <w:numPr>
-          <w:ilvl w:val="0"/>
-          <w:numId w:val="3"/>
+      <w:r>
+        <w:rPr>
+          <w:rtl w:val="0"/>
+        </w:rPr>
+      </w:r>
+    </w:p>
+    <w:p>
+      <w:pPr>
+        <w:numPr>
+          <w:ilvl w:val="0"/>
+          <w:numId w:val="5"/>
         </w:numPr>
         <w:ind w:left="720" w:hanging="360"/>
         <w:rPr>
@@ -1139,12 +1156,17 @@
         </w:rPr>
         <w:t xml:space="preserve">CompletableFutures. </w:t>
       </w:r>
-    </w:p>
-    <w:p>
-      <w:pPr>
-        <w:numPr>
-          <w:ilvl w:val="0"/>
-          <w:numId w:val="3"/>
+      <w:r>
+        <w:rPr>
+          <w:rtl w:val="0"/>
+        </w:rPr>
+      </w:r>
+    </w:p>
+    <w:p>
+      <w:pPr>
+        <w:numPr>
+          <w:ilvl w:val="0"/>
+          <w:numId w:val="5"/>
         </w:numPr>
         <w:ind w:left="720" w:hanging="360"/>
         <w:rPr>
@@ -1170,12 +1192,17 @@
         </w:rPr>
         <w:t xml:space="preserve"> to enhance code flexibility and reusability. </w:t>
       </w:r>
-    </w:p>
-    <w:p>
-      <w:pPr>
-        <w:numPr>
-          <w:ilvl w:val="0"/>
-          <w:numId w:val="3"/>
+      <w:r>
+        <w:rPr>
+          <w:rtl w:val="0"/>
+        </w:rPr>
+      </w:r>
+    </w:p>
+    <w:p>
+      <w:pPr>
+        <w:numPr>
+          <w:ilvl w:val="0"/>
+          <w:numId w:val="5"/>
         </w:numPr>
         <w:ind w:left="720" w:hanging="360"/>
         <w:rPr>
@@ -1208,12 +1235,17 @@
         </w:rPr>
         <w:t xml:space="preserve">JPA, Mongo queries, BSON\Criteria. </w:t>
       </w:r>
-    </w:p>
-    <w:p>
-      <w:pPr>
-        <w:numPr>
-          <w:ilvl w:val="0"/>
-          <w:numId w:val="3"/>
+      <w:r>
+        <w:rPr>
+          <w:rtl w:val="0"/>
+        </w:rPr>
+      </w:r>
+    </w:p>
+    <w:p>
+      <w:pPr>
+        <w:numPr>
+          <w:ilvl w:val="0"/>
+          <w:numId w:val="5"/>
         </w:numPr>
         <w:ind w:left="720" w:hanging="360"/>
         <w:rPr>
@@ -1246,12 +1278,17 @@
         </w:rPr>
         <w:t xml:space="preserve">performance monitoring using Grafana. </w:t>
       </w:r>
-    </w:p>
-    <w:p>
-      <w:pPr>
-        <w:numPr>
-          <w:ilvl w:val="0"/>
-          <w:numId w:val="3"/>
+      <w:r>
+        <w:rPr>
+          <w:rtl w:val="0"/>
+        </w:rPr>
+      </w:r>
+    </w:p>
+    <w:p>
+      <w:pPr>
+        <w:numPr>
+          <w:ilvl w:val="0"/>
+          <w:numId w:val="5"/>
         </w:numPr>
         <w:ind w:left="720" w:hanging="360"/>
         <w:rPr>
@@ -1310,12 +1347,17 @@
         </w:rPr>
         <w:t xml:space="preserve"> Quilliup. </w:t>
       </w:r>
-    </w:p>
-    <w:p>
-      <w:pPr>
-        <w:numPr>
-          <w:ilvl w:val="0"/>
-          <w:numId w:val="3"/>
+      <w:r>
+        <w:rPr>
+          <w:rtl w:val="0"/>
+        </w:rPr>
+      </w:r>
+    </w:p>
+    <w:p>
+      <w:pPr>
+        <w:numPr>
+          <w:ilvl w:val="0"/>
+          <w:numId w:val="5"/>
         </w:numPr>
         <w:spacing w:after="200" w:lineRule="auto"/>
         <w:ind w:left="720" w:hanging="360"/>
@@ -1342,6 +1384,11 @@
           <w:rtl w:val="0"/>
         </w:rPr>
         <w:t xml:space="preserve">Remote Control technology.</w:t>
+      </w:r>
+      <w:r>
+        <w:rPr>
+          <w:rtl w:val="0"/>
+        </w:rPr>
       </w:r>
     </w:p>
     <w:p>
@@ -1373,7 +1420,7 @@
       <w:pPr>
         <w:numPr>
           <w:ilvl w:val="0"/>
-          <w:numId w:val="4"/>
+          <w:numId w:val="1"/>
         </w:numPr>
         <w:ind w:left="720" w:hanging="360"/>
         <w:rPr>
@@ -1399,12 +1446,17 @@
         </w:rPr>
         <w:t xml:space="preserve">, ensuring the smooth operation of systems and networks. </w:t>
       </w:r>
-    </w:p>
-    <w:p>
-      <w:pPr>
-        <w:numPr>
-          <w:ilvl w:val="0"/>
-          <w:numId w:val="4"/>
+      <w:r>
+        <w:rPr>
+          <w:rtl w:val="0"/>
+        </w:rPr>
+      </w:r>
+    </w:p>
+    <w:p>
+      <w:pPr>
+        <w:numPr>
+          <w:ilvl w:val="0"/>
+          <w:numId w:val="1"/>
         </w:numPr>
         <w:ind w:left="720" w:hanging="360"/>
         <w:rPr>
@@ -1430,12 +1482,17 @@
         </w:rPr>
         <w:t xml:space="preserve">. </w:t>
       </w:r>
-    </w:p>
-    <w:p>
-      <w:pPr>
-        <w:numPr>
-          <w:ilvl w:val="0"/>
-          <w:numId w:val="4"/>
+      <w:r>
+        <w:rPr>
+          <w:rtl w:val="0"/>
+        </w:rPr>
+      </w:r>
+    </w:p>
+    <w:p>
+      <w:pPr>
+        <w:numPr>
+          <w:ilvl w:val="0"/>
+          <w:numId w:val="1"/>
         </w:numPr>
         <w:ind w:left="720" w:hanging="360"/>
         <w:rPr>
@@ -1468,12 +1525,17 @@
         </w:rPr>
         <w:t xml:space="preserve">hundreds of students and workers, troubleshooting software and hardware failures. </w:t>
       </w:r>
-    </w:p>
-    <w:p>
-      <w:pPr>
-        <w:numPr>
-          <w:ilvl w:val="0"/>
-          <w:numId w:val="4"/>
+      <w:r>
+        <w:rPr>
+          <w:rtl w:val="0"/>
+        </w:rPr>
+      </w:r>
+    </w:p>
+    <w:p>
+      <w:pPr>
+        <w:numPr>
+          <w:ilvl w:val="0"/>
+          <w:numId w:val="1"/>
         </w:numPr>
         <w:ind w:left="720" w:hanging="360"/>
         <w:rPr>
@@ -1493,14 +1555,19 @@
         </w:rPr>
         <w:t xml:space="preserve"> related to personal computers (desktops and laptops). </w:t>
       </w:r>
-    </w:p>
-    <w:p>
-      <w:pPr>
-        <w:numPr>
-          <w:ilvl w:val="0"/>
-          <w:numId w:val="4"/>
-        </w:numPr>
-        <w:spacing w:after="0" w:afterAutospacing="0" w:lineRule="auto"/>
+      <w:r>
+        <w:rPr>
+          <w:rtl w:val="0"/>
+        </w:rPr>
+      </w:r>
+    </w:p>
+    <w:p>
+      <w:pPr>
+        <w:numPr>
+          <w:ilvl w:val="0"/>
+          <w:numId w:val="1"/>
+        </w:numPr>
+        <w:spacing w:after="0" w:lineRule="auto"/>
         <w:ind w:left="720" w:hanging="360"/>
         <w:rPr>
           <w:u w:val="none"/>
@@ -1519,12 +1586,17 @@
         </w:rPr>
         <w:t xml:space="preserve"> </w:t>
       </w:r>
-    </w:p>
-    <w:p>
-      <w:pPr>
-        <w:numPr>
-          <w:ilvl w:val="0"/>
-          <w:numId w:val="4"/>
+      <w:r>
+        <w:rPr>
+          <w:rtl w:val="0"/>
+        </w:rPr>
+      </w:r>
+    </w:p>
+    <w:p>
+      <w:pPr>
+        <w:numPr>
+          <w:ilvl w:val="0"/>
+          <w:numId w:val="1"/>
         </w:numPr>
         <w:spacing w:after="200" w:lineRule="auto"/>
         <w:ind w:left="720" w:hanging="360"/>
@@ -1564,17 +1636,115 @@
           <w:b w:val="1"/>
           <w:rtl w:val="0"/>
         </w:rPr>
-        <w:t xml:space="preserve">Car Rental Project - NextJs, React, Tailwind CSS, HeadlessUi, TypeScript, </w:t>
-      </w:r>
-    </w:p>
-    <w:p>
-      <w:pPr>
-        <w:numPr>
-          <w:ilvl w:val="0"/>
-          <w:numId w:val="5"/>
-        </w:numPr>
-        <w:spacing w:after="0" w:afterAutospacing="0" w:lineRule="auto"/>
-        <w:ind w:left="720" w:hanging="360"/>
+        <w:t xml:space="preserve">Portfolio Project - NextJs, React, Tailwind CSS, TypeScript, React Email &amp; Resend, Framer Motion</w:t>
+      </w:r>
+    </w:p>
+    <w:p>
+      <w:pPr>
+        <w:numPr>
+          <w:ilvl w:val="0"/>
+          <w:numId w:val="2"/>
+        </w:numPr>
+        <w:ind w:left="720" w:hanging="360"/>
+      </w:pPr>
+      <w:r>
+        <w:rPr>
+          <w:rtl w:val="0"/>
+        </w:rPr>
+        <w:t xml:space="preserve">A personal portfolio site that is essentially a showcase of my skills and projects as a full-stack developer, utilizing context for section tracking and dark mode, website is responsive and looks great on various devices and screen sizes, implemented an email system to contact me and performance optimization using server SSR.</w:t>
+      </w:r>
+    </w:p>
+    <w:p>
+      <w:pPr>
+        <w:numPr>
+          <w:ilvl w:val="0"/>
+          <w:numId w:val="2"/>
+        </w:numPr>
+        <w:ind w:left="720" w:hanging="360"/>
+      </w:pPr>
+      <w:r>
+        <w:rPr>
+          <w:rtl w:val="0"/>
+        </w:rPr>
+        <w:t xml:space="preserve">Link to this project: </w:t>
+      </w:r>
+      <w:r>
+        <w:rPr>
+          <w:u w:val="single"/>
+          <w:rtl w:val="0"/>
+        </w:rPr>
+        <w:t xml:space="preserve">https://github.com/Avitoohband/portfolio</w:t>
+      </w:r>
+      <w:r>
+        <w:rPr>
+          <w:rtl w:val="0"/>
+        </w:rPr>
+      </w:r>
+    </w:p>
+    <w:p>
+      <w:pPr>
+        <w:numPr>
+          <w:ilvl w:val="0"/>
+          <w:numId w:val="2"/>
+        </w:numPr>
+        <w:spacing w:after="200" w:lineRule="auto"/>
+        <w:ind w:left="720" w:hanging="360"/>
+      </w:pPr>
+      <w:r>
+        <w:rPr>
+          <w:rtl w:val="0"/>
+        </w:rPr>
+        <w:t xml:space="preserve">Link to deployed project: https://avi-t.vercel.app/</w:t>
+      </w:r>
+    </w:p>
+    <w:p>
+      <w:pPr>
+        <w:numPr>
+          <w:ilvl w:val="0"/>
+          <w:numId w:val="1"/>
+        </w:numPr>
+        <w:spacing w:after="200" w:lineRule="auto"/>
+        <w:ind w:left="720" w:hanging="360"/>
+        <w:rPr>
+          <w:u w:val="none"/>
+        </w:rPr>
+      </w:pPr>
+      <w:r>
+        <w:rPr>
+          <w:rtl w:val="0"/>
+        </w:rPr>
+      </w:r>
+    </w:p>
+    <w:p>
+      <w:pPr>
+        <w:spacing w:after="200" w:lineRule="auto"/>
+        <w:rPr>
+          <w:b w:val="1"/>
+        </w:rPr>
+      </w:pPr>
+      <w:r>
+        <w:rPr>
+          <w:rtl w:val="0"/>
+        </w:rPr>
+        <w:t xml:space="preserve">2023    </w:t>
+      </w:r>
+      <w:r>
+        <w:rPr>
+          <w:b w:val="1"/>
+          <w:rtl w:val="0"/>
+        </w:rPr>
+        <w:t xml:space="preserve">Car Rental Project - NextJs, React, Tailwind CSS, HeadlessUi, TypeScript</w:t>
+      </w:r>
+    </w:p>
+    <w:p>
+      <w:pPr>
+        <w:numPr>
+          <w:ilvl w:val="0"/>
+          <w:numId w:val="2"/>
+        </w:numPr>
+        <w:spacing w:after="0" w:lineRule="auto"/>
+        <w:ind w:left="720" w:hanging="360"/>
+        <w:rPr/>
       </w:pPr>
       <w:r>
         <w:rPr>
@@ -1582,20 +1752,16 @@
         </w:rPr>
         <w:t xml:space="preserve">A web app features a car showcase that presents detailed car information along with accompanying pictures. It enables modern search capabilities with autocomplete, a modern user-friendly interface, utilizing server-side rendering, type safety, and accessible UI components.</w:t>
       </w:r>
-      <w:r>
-        <w:rPr>
-          <w:rtl w:val="0"/>
-        </w:rPr>
-      </w:r>
-    </w:p>
-    <w:p>
-      <w:pPr>
-        <w:numPr>
-          <w:ilvl w:val="0"/>
-          <w:numId w:val="5"/>
-        </w:numPr>
-        <w:spacing w:after="0" w:afterAutospacing="0" w:lineRule="auto"/>
-        <w:ind w:left="720" w:hanging="360"/>
+    </w:p>
+    <w:p>
+      <w:pPr>
+        <w:numPr>
+          <w:ilvl w:val="0"/>
+          <w:numId w:val="2"/>
+        </w:numPr>
+        <w:spacing w:after="0" w:lineRule="auto"/>
+        <w:ind w:left="720" w:hanging="360"/>
+        <w:rPr/>
       </w:pPr>
       <w:r>
         <w:rPr>
@@ -1610,12 +1776,17 @@
         </w:rPr>
         <w:t xml:space="preserve">https://github.com/Avitoohband/carRentalProject</w:t>
       </w:r>
-    </w:p>
-    <w:p>
-      <w:pPr>
-        <w:numPr>
-          <w:ilvl w:val="0"/>
-          <w:numId w:val="5"/>
+      <w:r>
+        <w:rPr>
+          <w:rtl w:val="0"/>
+        </w:rPr>
+      </w:r>
+    </w:p>
+    <w:p>
+      <w:pPr>
+        <w:numPr>
+          <w:ilvl w:val="0"/>
+          <w:numId w:val="2"/>
         </w:numPr>
         <w:spacing w:after="200" w:lineRule="auto"/>
         <w:ind w:left="720" w:hanging="360"/>
@@ -1654,9 +1825,9 @@
       <w:pPr>
         <w:numPr>
           <w:ilvl w:val="0"/>
-          <w:numId w:val="5"/>
-        </w:numPr>
-        <w:spacing w:after="0" w:afterAutospacing="0" w:lineRule="auto"/>
+          <w:numId w:val="2"/>
+        </w:numPr>
+        <w:spacing w:after="0" w:lineRule="auto"/>
         <w:ind w:left="720" w:hanging="360"/>
         <w:rPr/>
       </w:pPr>
@@ -1671,7 +1842,7 @@
       <w:pPr>
         <w:numPr>
           <w:ilvl w:val="0"/>
-          <w:numId w:val="5"/>
+          <w:numId w:val="2"/>
         </w:numPr>
         <w:spacing w:after="200" w:lineRule="auto"/>
         <w:ind w:left="720" w:hanging="360"/>
@@ -1723,10 +1894,11 @@
       <w:pPr>
         <w:numPr>
           <w:ilvl w:val="0"/>
-          <w:numId w:val="5"/>
-        </w:numPr>
-        <w:spacing w:after="0" w:afterAutospacing="0" w:lineRule="auto"/>
-        <w:ind w:left="720" w:hanging="360"/>
+          <w:numId w:val="2"/>
+        </w:numPr>
+        <w:spacing w:after="0" w:lineRule="auto"/>
+        <w:ind w:left="720" w:hanging="360"/>
+        <w:rPr/>
       </w:pPr>
       <w:r>
         <w:rPr>
@@ -1739,10 +1911,11 @@
       <w:pPr>
         <w:numPr>
           <w:ilvl w:val="0"/>
-          <w:numId w:val="5"/>
+          <w:numId w:val="2"/>
         </w:numPr>
         <w:spacing w:after="200" w:lineRule="auto"/>
         <w:ind w:left="720" w:hanging="360"/>
+        <w:rPr/>
       </w:pPr>
       <w:r>
         <w:rPr>
@@ -1911,13 +2084,7 @@
         <w:rPr>
           <w:rtl w:val="0"/>
         </w:rPr>
-        <w:t xml:space="preserve"> </w:t>
-      </w:r>
-      <w:r>
-        <w:rPr>
-          <w:rtl w:val="0"/>
-        </w:rPr>
-        <w:t xml:space="preserve">Mekif Gilo</w:t>
+        <w:t xml:space="preserve"> Mekif Gilo</w:t>
       </w:r>
     </w:p>
     <w:p>
@@ -2056,7 +2223,7 @@
       <w:pPr>
         <w:numPr>
           <w:ilvl w:val="0"/>
-          <w:numId w:val="2"/>
+          <w:numId w:val="4"/>
         </w:numPr>
         <w:ind w:left="720" w:hanging="360"/>
         <w:rPr/>
@@ -2111,7 +2278,7 @@
       <w:pPr>
         <w:numPr>
           <w:ilvl w:val="0"/>
-          <w:numId w:val="2"/>
+          <w:numId w:val="4"/>
         </w:numPr>
         <w:spacing w:after="200" w:lineRule="auto"/>
         <w:ind w:left="720" w:hanging="360"/>
@@ -2219,7 +2386,7 @@
           <w:b w:val="1"/>
           <w:rtl w:val="0"/>
         </w:rPr>
-        <w:t xml:space="preserve">Redux, Angular,</w:t>
+        <w:t xml:space="preserve">Redux, Framer Motion, Angular,</w:t>
       </w:r>
       <w:r>
         <w:rPr>
@@ -2251,13 +2418,14 @@
         <w:rPr>
           <w:rtl w:val="0"/>
         </w:rPr>
-        <w:t xml:space="preserve">, Grafana, Splunk, </w:t>
-      </w:r>
-      <w:r>
-        <w:rPr>
-          <w:rtl w:val="0"/>
-        </w:rPr>
-        <w:t xml:space="preserve">Docker</w:t>
+        <w:t xml:space="preserve">, Grafana, Splunk, Docker, Kubernetes, Atlassian Suite, </w:t>
+      </w:r>
+      <w:r>
+        <w:rPr>
+          <w:b w:val="1"/>
+          <w:rtl w:val="0"/>
+        </w:rPr>
+        <w:t xml:space="preserve">Git</w:t>
       </w:r>
       <w:r>
         <w:rPr>
@@ -2267,22 +2435,10 @@
       </w:r>
       <w:r>
         <w:rPr>
-          <w:rtl w:val="0"/>
-        </w:rPr>
-        <w:t xml:space="preserve">Kubernetes</w:t>
-      </w:r>
-      <w:r>
-        <w:rPr>
-          <w:rtl w:val="0"/>
-        </w:rPr>
-        <w:t xml:space="preserve">, Atlassian Suite, </w:t>
-      </w:r>
-      <w:r>
-        <w:rPr>
-          <w:b w:val="1"/>
-          <w:rtl w:val="0"/>
-        </w:rPr>
-        <w:t xml:space="preserve">Git</w:t>
+          <w:b w:val="1"/>
+          <w:rtl w:val="0"/>
+        </w:rPr>
+        <w:t xml:space="preserve">Postman</w:t>
       </w:r>
       <w:r>
         <w:rPr>
@@ -2295,7 +2451,7 @@
           <w:b w:val="1"/>
           <w:rtl w:val="0"/>
         </w:rPr>
-        <w:t xml:space="preserve">Postman</w:t>
+        <w:t xml:space="preserve">Swagger</w:t>
       </w:r>
       <w:r>
         <w:rPr>
@@ -2308,7 +2464,20 @@
           <w:b w:val="1"/>
           <w:rtl w:val="0"/>
         </w:rPr>
-        <w:t xml:space="preserve">Swagger</w:t>
+        <w:t xml:space="preserve">OpenAPI</w:t>
+      </w:r>
+      <w:r>
+        <w:rPr>
+          <w:rtl w:val="0"/>
+        </w:rPr>
+        <w:t xml:space="preserve">,  Quilliup, Kafka, Windows, </w:t>
+      </w:r>
+      <w:r>
+        <w:rPr>
+          <w:b w:val="1"/>
+          <w:rtl w:val="0"/>
+        </w:rPr>
+        <w:t xml:space="preserve">VSC</w:t>
       </w:r>
       <w:r>
         <w:rPr>
@@ -2321,20 +2490,20 @@
           <w:b w:val="1"/>
           <w:rtl w:val="0"/>
         </w:rPr>
-        <w:t xml:space="preserve">OpenAPI</w:t>
-      </w:r>
-      <w:r>
-        <w:rPr>
-          <w:rtl w:val="0"/>
-        </w:rPr>
-        <w:t xml:space="preserve">,  Quilliup, Kafka, Windows, </w:t>
-      </w:r>
-      <w:r>
-        <w:rPr>
-          <w:b w:val="1"/>
-          <w:rtl w:val="0"/>
-        </w:rPr>
-        <w:t xml:space="preserve">VSC</w:t>
+        <w:t xml:space="preserve">IntelliJ</w:t>
+      </w:r>
+      <w:r>
+        <w:rPr>
+          <w:rtl w:val="0"/>
+        </w:rPr>
+        <w:t xml:space="preserve">,  </w:t>
+      </w:r>
+      <w:r>
+        <w:rPr>
+          <w:b w:val="1"/>
+          <w:rtl w:val="0"/>
+        </w:rPr>
+        <w:t xml:space="preserve">MySQL, PostgreSQL</w:t>
       </w:r>
       <w:r>
         <w:rPr>
@@ -2347,32 +2516,6 @@
           <w:b w:val="1"/>
           <w:rtl w:val="0"/>
         </w:rPr>
-        <w:t xml:space="preserve">IntelliJ</w:t>
-      </w:r>
-      <w:r>
-        <w:rPr>
-          <w:rtl w:val="0"/>
-        </w:rPr>
-        <w:t xml:space="preserve">,  </w:t>
-      </w:r>
-      <w:r>
-        <w:rPr>
-          <w:b w:val="1"/>
-          <w:rtl w:val="0"/>
-        </w:rPr>
-        <w:t xml:space="preserve">MySQL, PostgreSQL</w:t>
-      </w:r>
-      <w:r>
-        <w:rPr>
-          <w:rtl w:val="0"/>
-        </w:rPr>
-        <w:t xml:space="preserve">, </w:t>
-      </w:r>
-      <w:r>
-        <w:rPr>
-          <w:b w:val="1"/>
-          <w:rtl w:val="0"/>
-        </w:rPr>
         <w:t xml:space="preserve">MongoDB</w:t>
       </w:r>
       <w:r>
@@ -2380,11 +2523,6 @@
           <w:rtl w:val="0"/>
         </w:rPr>
         <w:t xml:space="preserve"> </w:t>
-      </w:r>
-      <w:r>
-        <w:rPr>
-          <w:rtl w:val="0"/>
-        </w:rPr>
       </w:r>
     </w:p>
     <w:p>
@@ -2450,11 +2588,6 @@
           <w:rtl w:val="0"/>
         </w:rPr>
         <w:t xml:space="preserve"> (intermediate level)</w:t>
-      </w:r>
-      <w:r>
-        <w:rPr>
-          <w:rtl w:val="0"/>
-        </w:rPr>
       </w:r>
     </w:p>
     <w:p>
@@ -3254,6 +3387,142 @@
     <w:rPr>
       <w:sz w:val="52"/>
       <w:szCs w:val="52"/>
+    </w:rPr>
+  </w:style>
+  <w:style w:type="paragraph" w:styleId="Normal" w:default="1">
+    <w:name w:val="normal"/>
+  </w:style>
+  <w:style w:type="table" w:styleId="TableNormal" w:default="1">
+    <w:name w:val="Table Normal"/>
+  </w:style>
+  <w:style w:type="paragraph" w:styleId="Heading1">
+    <w:name w:val="heading 1"/>
+    <w:basedOn w:val="Normal"/>
+    <w:next w:val="Normal"/>
+    <w:pPr>
+      <w:keepNext w:val="1"/>
+      <w:keepLines w:val="1"/>
+      <w:pageBreakBefore w:val="0"/>
+      <w:spacing w:after="120" w:before="400" w:lineRule="auto"/>
+    </w:pPr>
+    <w:rPr>
+      <w:sz w:val="40"/>
+      <w:szCs w:val="40"/>
+    </w:rPr>
+  </w:style>
+  <w:style w:type="paragraph" w:styleId="Heading2">
+    <w:name w:val="heading 2"/>
+    <w:basedOn w:val="Normal"/>
+    <w:next w:val="Normal"/>
+    <w:pPr>
+      <w:keepNext w:val="1"/>
+      <w:keepLines w:val="1"/>
+      <w:pageBreakBefore w:val="0"/>
+      <w:spacing w:after="120" w:before="360" w:lineRule="auto"/>
+    </w:pPr>
+    <w:rPr>
+      <w:b w:val="0"/>
+      <w:sz w:val="32"/>
+      <w:szCs w:val="32"/>
+    </w:rPr>
+  </w:style>
+  <w:style w:type="paragraph" w:styleId="Heading3">
+    <w:name w:val="heading 3"/>
+    <w:basedOn w:val="Normal"/>
+    <w:next w:val="Normal"/>
+    <w:pPr>
+      <w:keepNext w:val="1"/>
+      <w:keepLines w:val="1"/>
+      <w:pageBreakBefore w:val="0"/>
+      <w:spacing w:after="80" w:before="320" w:lineRule="auto"/>
+    </w:pPr>
+    <w:rPr>
+      <w:b w:val="0"/>
+      <w:color w:val="434343"/>
+      <w:sz w:val="28"/>
+      <w:szCs w:val="28"/>
+    </w:rPr>
+  </w:style>
+  <w:style w:type="paragraph" w:styleId="Heading4">
+    <w:name w:val="heading 4"/>
+    <w:basedOn w:val="Normal"/>
+    <w:next w:val="Normal"/>
+    <w:pPr>
+      <w:keepNext w:val="1"/>
+      <w:keepLines w:val="1"/>
+      <w:pageBreakBefore w:val="0"/>
+      <w:spacing w:after="80" w:before="280" w:lineRule="auto"/>
+    </w:pPr>
+    <w:rPr>
+      <w:color w:val="666666"/>
+      <w:sz w:val="24"/>
+      <w:szCs w:val="24"/>
+    </w:rPr>
+  </w:style>
+  <w:style w:type="paragraph" w:styleId="Heading5">
+    <w:name w:val="heading 5"/>
+    <w:basedOn w:val="Normal"/>
+    <w:next w:val="Normal"/>
+    <w:pPr>
+      <w:keepNext w:val="1"/>
+      <w:keepLines w:val="1"/>
+      <w:pageBreakBefore w:val="0"/>
+      <w:spacing w:after="80" w:before="240" w:lineRule="auto"/>
+    </w:pPr>
+    <w:rPr>
+      <w:color w:val="666666"/>
+      <w:sz w:val="22"/>
+      <w:szCs w:val="22"/>
+    </w:rPr>
+  </w:style>
+  <w:style w:type="paragraph" w:styleId="Heading6">
+    <w:name w:val="heading 6"/>
+    <w:basedOn w:val="Normal"/>
+    <w:next w:val="Normal"/>
+    <w:pPr>
+      <w:keepNext w:val="1"/>
+      <w:keepLines w:val="1"/>
+      <w:pageBreakBefore w:val="0"/>
+      <w:spacing w:after="80" w:before="240" w:lineRule="auto"/>
+    </w:pPr>
+    <w:rPr>
+      <w:i w:val="1"/>
+      <w:color w:val="666666"/>
+      <w:sz w:val="22"/>
+      <w:szCs w:val="22"/>
+    </w:rPr>
+  </w:style>
+  <w:style w:type="paragraph" w:styleId="Title">
+    <w:name w:val="Title"/>
+    <w:basedOn w:val="Normal"/>
+    <w:next w:val="Normal"/>
+    <w:pPr>
+      <w:keepNext w:val="1"/>
+      <w:keepLines w:val="1"/>
+      <w:pageBreakBefore w:val="0"/>
+      <w:spacing w:after="60" w:before="0" w:lineRule="auto"/>
+    </w:pPr>
+    <w:rPr>
+      <w:sz w:val="52"/>
+      <w:szCs w:val="52"/>
+    </w:rPr>
+  </w:style>
+  <w:style w:type="paragraph" w:styleId="Subtitle">
+    <w:name w:val="Subtitle"/>
+    <w:basedOn w:val="Normal"/>
+    <w:next w:val="Normal"/>
+    <w:pPr>
+      <w:keepNext w:val="1"/>
+      <w:keepLines w:val="1"/>
+      <w:pageBreakBefore w:val="0"/>
+      <w:spacing w:after="320" w:before="0" w:lineRule="auto"/>
+    </w:pPr>
+    <w:rPr>
+      <w:rFonts w:ascii="Arial" w:cs="Arial" w:eastAsia="Arial" w:hAnsi="Arial"/>
+      <w:i w:val="0"/>
+      <w:color w:val="666666"/>
+      <w:sz w:val="30"/>
+      <w:szCs w:val="30"/>
     </w:rPr>
   </w:style>
   <w:style w:type="paragraph" w:styleId="Subtitle">
@@ -3595,4 +3864,19 @@
   </a:objectDefaults>
   <a:extraClrSchemeLst/>
 </a:theme>
+</file>
+
+<file path=customXML/item1.xml><?xml version="1.0" encoding="utf-8"?>
+<go:gDocsCustomXmlDataStorage xmlns:go="http://customooxmlschemas.google.com/" xmlns:r="http://schemas.openxmlformats.org/officeDocument/2006/relationships" uri="GoogleDocsCustomDataVersion2">
+  <go:docsCustomData xmlns:go="http://customooxmlschemas.google.com/" roundtripDataSignature="AMtx7mjcAvnGeRyr00YAsesHBTlbk1NOnA==">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</go:docsCustomData>
+</go:gDocsCustomXmlDataStorage>
+</file>
+
+<file path=customXML/itemProps1.xml><?xml version="1.0" encoding="utf-8"?>
+<ds:datastoreItem xmlns:ds="http://schemas.openxmlformats.org/officeDocument/2006/customXml" ds:itemID="{11111111-1234-1234-1234-123412341234}">
+  <ds:schemaRefs>
+    <ds:schemaRef ds:uri="http://schemas.openxmlformats.org/officeDocument/2006/relationships"/>
+    <ds:schemaRef ds:uri="http://customooxmlschemas.google.com/"/>
+  </ds:schemaRefs>
+</ds:datastoreItem>
 </file>
</xml_diff>